<commit_message>
Proyecto el juego del ahorcado
Realice unos cambios en la descripción del juego ya que lo realizare con
categorías.
</commit_message>
<xml_diff>
--- a/PROYECTO DEL AHORCADO ANDREY/Trabajo Escrito del Primer Proyecto Programado.docx
+++ b/PROYECTO DEL AHORCADO ANDREY/Trabajo Escrito del Primer Proyecto Programado.docx
@@ -1486,7 +1486,7 @@
           <w:szCs w:val="20"/>
         </w:rPr>
         <w:sectPr>
-          <w:headerReference w:type="default" r:id="rId5"/>
+          <w:headerReference w:type="default" r:id="rId7"/>
           <w:pgSz w:w="12240" w:h="15840"/>
           <w:pgMar w:top="1440" w:right="1080" w:bottom="1440" w:left="1080" w:header="709" w:footer="709" w:gutter="0"/>
           <w:cols w:space="708"/>
@@ -1525,23 +1525,7 @@
         <w:ind w:firstLine="708"/>
       </w:pPr>
       <w:r>
-        <w:t xml:space="preserve">De confeccionar un juego del ahorcado por medio del programa </w:t>
-      </w:r>
-      <w:proofErr w:type="spellStart"/>
-      <w:r>
-        <w:t>NetBeans</w:t>
-      </w:r>
-      <w:proofErr w:type="spellEnd"/>
-      <w:r>
-        <w:t xml:space="preserve">, lo cual se deben de hacer líneas de códigos las cuales funcionaran para que el programa sirva a la hora de compilarlo, además se deberá </w:t>
-      </w:r>
-      <w:proofErr w:type="spellStart"/>
-      <w:r>
-        <w:t>comentariar</w:t>
-      </w:r>
-      <w:proofErr w:type="spellEnd"/>
-      <w:r>
-        <w:t xml:space="preserve"> sus líneas para que otra persona entienda cada función que hace dicha línea de código.</w:t>
+        <w:t>De confeccionar un juego del ahorcado por medio del programa NetBeans, lo cual se deben de hacer líneas de códigos las cuales funcionaran para que el programa sirva a la hora de compilarlo, además se deberá comentariar sus líneas para que otra persona entienda cada función que hace dicha línea de código.</w:t>
       </w:r>
     </w:p>
     <w:p>
@@ -1612,21 +1596,8 @@
         </w:numPr>
         <w:spacing w:line="360" w:lineRule="auto"/>
       </w:pPr>
-      <w:proofErr w:type="spellStart"/>
-      <w:r>
-        <w:t>NetBeans</w:t>
-      </w:r>
-      <w:proofErr w:type="spellEnd"/>
-      <w:r>
-        <w:t xml:space="preserve">: Esta aplicación es la principal, de esta utilizamos la opción java </w:t>
-      </w:r>
-      <w:proofErr w:type="spellStart"/>
-      <w:r>
-        <w:t>aplication</w:t>
-      </w:r>
-      <w:proofErr w:type="spellEnd"/>
-      <w:r>
-        <w:t>, la cual nos abre una clase en la cual deberemos de crear el código para nuestro juego del ahorcado.</w:t>
+      <w:r>
+        <w:t>NetBeans: Esta aplicación es la principal, de esta utilizamos la opción java aplication, la cual nos abre una clase en la cual deberemos de crear el código para nuestro juego del ahorcado.</w:t>
       </w:r>
     </w:p>
     <w:p>
@@ -1725,7 +1696,39 @@
       </w:pPr>
       <w:r>
         <w:tab/>
-        <w:t xml:space="preserve">En el juego del ahorcado realizado por mi persona, constará de adivinar nombre de países de América central; cuando el juego de inicio sin que la persona se dé cuenta, escogerá uno de los países de América, luego de que lo escoge este mostrara los espacios que tiene la palabra, ósea la longitud, ahí es donde el usuario tendrá que poner a prueba su conocimiento de los países de América central y así adivinar el país, este juego constara de 9 intentos, los cuales si se agotaran aparecerá un mensaje diciéndote que has perdido, de lo contrario si aciertas la palabra te felicitara por a ver adivinado el país; para el proceso de este juego el usuario estará insertando las letras que crea posibles que estén en la palabra para adivinarla y así poder ganar.    </w:t>
+        <w:t>En el juego del ahorcado realizado por mi persona, constará de adivinar nom</w:t>
+      </w:r>
+      <w:r>
+        <w:t>bre de países, frutas y colores, el cual el programa tirara una ventana con un menú el cual servirá para que elija cual categoría de palabras quiere jugar</w:t>
+      </w:r>
+      <w:r>
+        <w:t>; cuando el juego de inicio sin que la pe</w:t>
+      </w:r>
+      <w:r>
+        <w:t>rsona se dé cuenta, escogerá una palabra</w:t>
+      </w:r>
+      <w:r>
+        <w:t xml:space="preserve"> de </w:t>
+      </w:r>
+      <w:r>
+        <w:t>la categoría elegida por el usuario</w:t>
+      </w:r>
+      <w:r>
+        <w:t xml:space="preserve">, luego de que lo escoge este mostrara los espacios que tiene la palabra, ósea la longitud, ahí es donde el usuario tendrá que poner a prueba su conocimiento </w:t>
+      </w:r>
+      <w:r>
+        <w:t>de la  categoría que eligió  y así adivinar ya sea la fruta, el país o el color, este juego constara de 10</w:t>
+      </w:r>
+      <w:r>
+        <w:t xml:space="preserve"> intentos, los cuales si se agotaran aparecerá un mensaje diciéndote que has perdido, de lo contrario si aciertas la palabra te felici</w:t>
+      </w:r>
+      <w:r>
+        <w:t>tara por a ver adivinado la palabra a adivinar</w:t>
+      </w:r>
+      <w:bookmarkStart w:id="4" w:name="_GoBack"/>
+      <w:bookmarkEnd w:id="4"/>
+      <w:r>
+        <w:t xml:space="preserve">; para el proceso de este juego el usuario estará insertando las letras que crea posibles que estén en la palabra para adivinarla y así poder ganar.    </w:t>
       </w:r>
     </w:p>
     <w:p>
@@ -1794,27 +1797,25 @@
           <w:szCs w:val="22"/>
         </w:rPr>
       </w:pPr>
-      <w:bookmarkStart w:id="4" w:name="_Toc445810493"/>
-      <w:bookmarkStart w:id="5" w:name="_Toc445811391"/>
-    </w:p>
-    <w:p>
-      <w:pPr>
-        <w:pStyle w:val="Ttulo1"/>
-        <w:spacing w:line="360" w:lineRule="auto"/>
-      </w:pPr>
-    </w:p>
-    <w:p>
-      <w:pPr>
-        <w:pStyle w:val="Ttulo1"/>
-        <w:spacing w:line="360" w:lineRule="auto"/>
-      </w:pPr>
-      <w:proofErr w:type="spellStart"/>
+      <w:bookmarkStart w:id="5" w:name="_Toc445810493"/>
+      <w:bookmarkStart w:id="6" w:name="_Toc445811391"/>
+    </w:p>
+    <w:p>
+      <w:pPr>
+        <w:pStyle w:val="Ttulo1"/>
+        <w:spacing w:line="360" w:lineRule="auto"/>
+      </w:pPr>
+    </w:p>
+    <w:p>
+      <w:pPr>
+        <w:pStyle w:val="Ttulo1"/>
+        <w:spacing w:line="360" w:lineRule="auto"/>
+      </w:pPr>
       <w:r>
         <w:t>Abstract</w:t>
       </w:r>
-      <w:bookmarkEnd w:id="4"/>
       <w:bookmarkEnd w:id="5"/>
-      <w:proofErr w:type="spellEnd"/>
+      <w:bookmarkEnd w:id="6"/>
       <w:r>
         <w:t xml:space="preserve"> </w:t>
       </w:r>
@@ -1837,8 +1838,8 @@
       <w:pPr>
         <w:pStyle w:val="Ttulo1"/>
       </w:pPr>
-      <w:bookmarkStart w:id="6" w:name="_Toc445810494"/>
-      <w:bookmarkStart w:id="7" w:name="_Toc445811392"/>
+      <w:bookmarkStart w:id="7" w:name="_Toc445810494"/>
+      <w:bookmarkStart w:id="8" w:name="_Toc445811392"/>
     </w:p>
     <w:p>
       <w:pPr>
@@ -1910,7 +1911,6 @@
         <w:pStyle w:val="Ttulo1"/>
       </w:pPr>
       <w:r>
-        <w:lastRenderedPageBreak/>
         <w:t xml:space="preserve">Objetivos </w:t>
       </w:r>
     </w:p>
@@ -1986,15 +1986,7 @@
         <w:spacing w:line="360" w:lineRule="auto"/>
       </w:pPr>
       <w:r>
-        <w:t xml:space="preserve">Realizar el juego del ahorcado en </w:t>
-      </w:r>
-      <w:proofErr w:type="spellStart"/>
-      <w:r>
-        <w:t>NetBeans</w:t>
-      </w:r>
-      <w:proofErr w:type="spellEnd"/>
-      <w:r>
-        <w:t>, con el lenguaje java.</w:t>
+        <w:t>Realizar el juego del ahorcado en NetBeans, con el lenguaje java.</w:t>
       </w:r>
     </w:p>
     <w:p>
@@ -2092,15 +2084,7 @@
       </w:pPr>
       <w:r>
         <w:tab/>
-        <w:t xml:space="preserve">Este proyecto está basado en hacer el típico juego del ahorcado, por medio del programa </w:t>
-      </w:r>
-      <w:proofErr w:type="spellStart"/>
-      <w:r>
-        <w:t>NetBeans</w:t>
-      </w:r>
-      <w:proofErr w:type="spellEnd"/>
-      <w:r>
-        <w:t>, en el lenguaje java; para hacer este programa se puede hacer de distintas maneras, pero cada quien tiene su lógica para poder terminar satisfactoriamente con el juego y lo demostrare cuando lo haiga concluido.</w:t>
+        <w:t>Este proyecto está basado en hacer el típico juego del ahorcado, por medio del programa NetBeans, en el lenguaje java; para hacer este programa se puede hacer de distintas maneras, pero cada quien tiene su lógica para poder terminar satisfactoriamente con el juego y lo demostrare cuando lo haiga concluido.</w:t>
       </w:r>
     </w:p>
     <w:p>
@@ -2109,15 +2093,7 @@
       </w:pPr>
       <w:r>
         <w:tab/>
-        <w:t xml:space="preserve">El programa </w:t>
-      </w:r>
-      <w:proofErr w:type="spellStart"/>
-      <w:r>
-        <w:t>NetBeans</w:t>
-      </w:r>
-      <w:proofErr w:type="spellEnd"/>
-      <w:r>
-        <w:t xml:space="preserve"> nos dará la facilidad de poder ingresar el código pensado por nosotros para poder realizar el juego, este tratará del ahorcado.</w:t>
+        <w:t>El programa NetBeans nos dará la facilidad de poder ingresar el código pensado por nosotros para poder realizar el juego, este tratará del ahorcado.</w:t>
       </w:r>
     </w:p>
     <w:p>
@@ -2192,8 +2168,8 @@
         <w:spacing w:line="360" w:lineRule="auto"/>
       </w:pPr>
     </w:p>
-    <w:bookmarkEnd w:id="6"/>
     <w:bookmarkEnd w:id="7"/>
+    <w:bookmarkEnd w:id="8"/>
     <w:p>
       <w:pPr>
         <w:spacing w:line="360" w:lineRule="auto"/>
@@ -2220,7 +2196,7 @@
         <w:pStyle w:val="Ttulo1"/>
         <w:spacing w:line="360" w:lineRule="auto"/>
       </w:pPr>
-      <w:bookmarkStart w:id="8" w:name="_Toc445811396"/>
+      <w:bookmarkStart w:id="9" w:name="_Toc445811396"/>
     </w:p>
     <w:p>
       <w:pPr>
@@ -2596,9 +2572,9 @@
           <w:szCs w:val="22"/>
         </w:rPr>
       </w:pPr>
-      <w:bookmarkStart w:id="9" w:name="_Toc445810499"/>
-      <w:bookmarkStart w:id="10" w:name="_Toc445811397"/>
-      <w:bookmarkEnd w:id="8"/>
+      <w:bookmarkStart w:id="10" w:name="_Toc445810499"/>
+      <w:bookmarkStart w:id="11" w:name="_Toc445811397"/>
+      <w:bookmarkEnd w:id="9"/>
     </w:p>
     <w:p>
       <w:pPr>
@@ -2651,8 +2627,8 @@
         <w:spacing w:line="360" w:lineRule="auto"/>
       </w:pPr>
     </w:p>
-    <w:bookmarkEnd w:id="9"/>
     <w:bookmarkEnd w:id="10"/>
+    <w:bookmarkEnd w:id="11"/>
     <w:p>
       <w:pPr>
         <w:pStyle w:val="Ttulo1"/>
@@ -2670,8 +2646,8 @@
         <w:pStyle w:val="Ttulo1"/>
         <w:spacing w:line="360" w:lineRule="auto"/>
       </w:pPr>
-      <w:bookmarkStart w:id="11" w:name="_Toc445810500"/>
-      <w:bookmarkStart w:id="12" w:name="_Toc445811398"/>
+      <w:bookmarkStart w:id="12" w:name="_Toc445810500"/>
+      <w:bookmarkStart w:id="13" w:name="_Toc445811398"/>
     </w:p>
     <w:p>
       <w:pPr>
@@ -2709,8 +2685,8 @@
         </w:rPr>
       </w:pPr>
     </w:p>
-    <w:bookmarkEnd w:id="11"/>
     <w:bookmarkEnd w:id="12"/>
+    <w:bookmarkEnd w:id="13"/>
     <w:p>
       <w:pPr>
         <w:spacing w:line="360" w:lineRule="auto"/>
@@ -2796,19 +2772,17 @@
         <w:pStyle w:val="Ttulo1"/>
         <w:spacing w:line="360" w:lineRule="auto"/>
       </w:pPr>
-      <w:bookmarkStart w:id="13" w:name="_Toc445810503"/>
-      <w:bookmarkStart w:id="14" w:name="_Toc445811401"/>
+      <w:bookmarkStart w:id="14" w:name="_Toc445810503"/>
+      <w:bookmarkStart w:id="15" w:name="_Toc445811401"/>
       <w:r>
         <w:lastRenderedPageBreak/>
         <w:t>Cronograma de trabajo</w:t>
       </w:r>
-      <w:bookmarkEnd w:id="13"/>
       <w:bookmarkEnd w:id="14"/>
+      <w:bookmarkEnd w:id="15"/>
       <w:r>
         <w:t xml:space="preserve"> </w:t>
       </w:r>
-      <w:bookmarkStart w:id="15" w:name="_GoBack"/>
-      <w:bookmarkEnd w:id="15"/>
     </w:p>
     <w:bookmarkStart w:id="16" w:name="_MON_1521060341"/>
     <w:bookmarkEnd w:id="16"/>
@@ -2837,10 +2811,10 @@
             <v:path o:extrusionok="f" gradientshapeok="t" o:connecttype="rect"/>
             <o:lock v:ext="edit" aspectratio="t"/>
           </v:shapetype>
-          <v:shape id="_x0000_i1080" type="#_x0000_t75" style="width:576.75pt;height:257.25pt" o:ole="">
-            <v:imagedata r:id="rId6" o:title=""/>
+          <v:shape id="_x0000_i1025" type="#_x0000_t75" style="width:576.75pt;height:257.25pt" o:ole="">
+            <v:imagedata r:id="rId8" o:title=""/>
           </v:shape>
-          <o:OLEObject Type="Embed" ProgID="Excel.Sheet.12" ShapeID="_x0000_i1080" DrawAspect="Content" ObjectID="_1527529350" r:id="rId7"/>
+          <o:OLEObject Type="Embed" ProgID="Excel.Sheet.12" ShapeID="_x0000_i1025" DrawAspect="Content" ObjectID="_1527686984" r:id="rId9"/>
         </w:object>
       </w:r>
     </w:p>
@@ -3813,7 +3787,7 @@
     </w:p>
     <w:p/>
     <w:sectPr>
-      <w:headerReference w:type="default" r:id="rId8"/>
+      <w:headerReference w:type="default" r:id="rId10"/>
       <w:pgSz w:w="12240" w:h="15840"/>
       <w:pgMar w:top="1440" w:right="1440" w:bottom="1440" w:left="1440" w:header="709" w:footer="709" w:gutter="0"/>
       <w:pgNumType w:fmt="upperRoman" w:start="3"/>
@@ -3822,6 +3796,56 @@
     </w:sectPr>
   </w:body>
 </w:document>
+</file>
+
+<file path=word/endnotes.xml><?xml version="1.0" encoding="utf-8"?>
+<w:endnotes xmlns:wpc="http://schemas.microsoft.com/office/word/2010/wordprocessingCanvas" xmlns:cx="http://schemas.microsoft.com/office/drawing/2014/chartex" xmlns:mc="http://schemas.openxmlformats.org/markup-compatibility/2006" xmlns:o="urn:schemas-microsoft-com:office:office" xmlns:r="http://schemas.openxmlformats.org/officeDocument/2006/relationships" xmlns:m="http://schemas.openxmlformats.org/officeDocument/2006/math" xmlns:v="urn:schemas-microsoft-com:vml" xmlns:wp14="http://schemas.microsoft.com/office/word/2010/wordprocessingDrawing" xmlns:wp="http://schemas.openxmlformats.org/drawingml/2006/wordprocessingDrawing" xmlns:w10="urn:schemas-microsoft-com:office:word" xmlns:w="http://schemas.openxmlformats.org/wordprocessingml/2006/main" xmlns:w14="http://schemas.microsoft.com/office/word/2010/wordml" xmlns:w15="http://schemas.microsoft.com/office/word/2012/wordml" xmlns:w16se="http://schemas.microsoft.com/office/word/2015/wordml/symex" xmlns:wpg="http://schemas.microsoft.com/office/word/2010/wordprocessingGroup" xmlns:wpi="http://schemas.microsoft.com/office/word/2010/wordprocessingInk" xmlns:wne="http://schemas.microsoft.com/office/word/2006/wordml" xmlns:wps="http://schemas.microsoft.com/office/word/2010/wordprocessingShape" mc:Ignorable="w14 w15 w16se wp14">
+  <w:endnote w:type="separator" w:id="-1">
+    <w:p>
+      <w:pPr>
+        <w:spacing w:after="0" w:line="240" w:lineRule="auto"/>
+      </w:pPr>
+      <w:r>
+        <w:separator/>
+      </w:r>
+    </w:p>
+  </w:endnote>
+  <w:endnote w:type="continuationSeparator" w:id="0">
+    <w:p>
+      <w:pPr>
+        <w:spacing w:after="0" w:line="240" w:lineRule="auto"/>
+      </w:pPr>
+      <w:r>
+        <w:continuationSeparator/>
+      </w:r>
+    </w:p>
+  </w:endnote>
+</w:endnotes>
+</file>
+
+<file path=word/footnotes.xml><?xml version="1.0" encoding="utf-8"?>
+<w:footnotes xmlns:wpc="http://schemas.microsoft.com/office/word/2010/wordprocessingCanvas" xmlns:cx="http://schemas.microsoft.com/office/drawing/2014/chartex" xmlns:mc="http://schemas.openxmlformats.org/markup-compatibility/2006" xmlns:o="urn:schemas-microsoft-com:office:office" xmlns:r="http://schemas.openxmlformats.org/officeDocument/2006/relationships" xmlns:m="http://schemas.openxmlformats.org/officeDocument/2006/math" xmlns:v="urn:schemas-microsoft-com:vml" xmlns:wp14="http://schemas.microsoft.com/office/word/2010/wordprocessingDrawing" xmlns:wp="http://schemas.openxmlformats.org/drawingml/2006/wordprocessingDrawing" xmlns:w10="urn:schemas-microsoft-com:office:word" xmlns:w="http://schemas.openxmlformats.org/wordprocessingml/2006/main" xmlns:w14="http://schemas.microsoft.com/office/word/2010/wordml" xmlns:w15="http://schemas.microsoft.com/office/word/2012/wordml" xmlns:w16se="http://schemas.microsoft.com/office/word/2015/wordml/symex" xmlns:wpg="http://schemas.microsoft.com/office/word/2010/wordprocessingGroup" xmlns:wpi="http://schemas.microsoft.com/office/word/2010/wordprocessingInk" xmlns:wne="http://schemas.microsoft.com/office/word/2006/wordml" xmlns:wps="http://schemas.microsoft.com/office/word/2010/wordprocessingShape" mc:Ignorable="w14 w15 w16se wp14">
+  <w:footnote w:type="separator" w:id="-1">
+    <w:p>
+      <w:pPr>
+        <w:spacing w:after="0" w:line="240" w:lineRule="auto"/>
+      </w:pPr>
+      <w:r>
+        <w:separator/>
+      </w:r>
+    </w:p>
+  </w:footnote>
+  <w:footnote w:type="continuationSeparator" w:id="0">
+    <w:p>
+      <w:pPr>
+        <w:spacing w:after="0" w:line="240" w:lineRule="auto"/>
+      </w:pPr>
+      <w:r>
+        <w:continuationSeparator/>
+      </w:r>
+    </w:p>
+  </w:footnote>
+</w:footnotes>
 </file>
 
 <file path=word/header1.xml><?xml version="1.0" encoding="utf-8"?>

</xml_diff>